<commit_message>
Primera Wiew Expected Arrival
</commit_message>
<xml_diff>
--- a/Pasos a seguir.docx
+++ b/Pasos a seguir.docx
@@ -17,6 +17,403 @@
           <w:sz w:val="20"/>
           <w:szCs w:val="20"/>
         </w:rPr>
+        <w:t xml:space="preserve">Creación modelo </w:t>
+      </w:r>
+      <w:proofErr w:type="spellStart"/>
+      <w:r>
+        <w:rPr>
+          <w:rFonts w:ascii="Arial" w:hAnsi="Arial" w:cs="Arial"/>
+          <w:sz w:val="20"/>
+          <w:szCs w:val="20"/>
+        </w:rPr>
+        <w:t>Vessel</w:t>
+      </w:r>
+      <w:proofErr w:type="spellEnd"/>
+    </w:p>
+    <w:p>
+      <w:pPr>
+        <w:pStyle w:val="Sinespaciado"/>
+        <w:rPr>
+          <w:rFonts w:ascii="Arial" w:hAnsi="Arial" w:cs="Arial"/>
+          <w:sz w:val="20"/>
+          <w:szCs w:val="20"/>
+        </w:rPr>
+      </w:pPr>
+      <w:r>
+        <w:rPr>
+          <w:rFonts w:ascii="Arial" w:hAnsi="Arial" w:cs="Arial"/>
+          <w:sz w:val="20"/>
+          <w:szCs w:val="20"/>
+        </w:rPr>
+        <w:t xml:space="preserve">Migraciones de modelo </w:t>
+      </w:r>
+      <w:proofErr w:type="spellStart"/>
+      <w:r>
+        <w:rPr>
+          <w:rFonts w:ascii="Arial" w:hAnsi="Arial" w:cs="Arial"/>
+          <w:sz w:val="20"/>
+          <w:szCs w:val="20"/>
+        </w:rPr>
+        <w:t>Vessel</w:t>
+      </w:r>
+      <w:proofErr w:type="spellEnd"/>
+    </w:p>
+    <w:p>
+      <w:pPr>
+        <w:pStyle w:val="Sinespaciado"/>
+        <w:rPr>
+          <w:rFonts w:ascii="Arial" w:hAnsi="Arial" w:cs="Arial"/>
+          <w:sz w:val="20"/>
+          <w:szCs w:val="20"/>
+        </w:rPr>
+      </w:pPr>
+      <w:proofErr w:type="spellStart"/>
+      <w:r>
+        <w:rPr>
+          <w:rFonts w:ascii="Arial" w:hAnsi="Arial" w:cs="Arial"/>
+          <w:sz w:val="20"/>
+          <w:szCs w:val="20"/>
+        </w:rPr>
+        <w:t>First</w:t>
+      </w:r>
+      <w:proofErr w:type="spellEnd"/>
+      <w:r>
+        <w:rPr>
+          <w:rFonts w:ascii="Arial" w:hAnsi="Arial" w:cs="Arial"/>
+          <w:sz w:val="20"/>
+          <w:szCs w:val="20"/>
+        </w:rPr>
+        <w:t xml:space="preserve"> </w:t>
+      </w:r>
+      <w:proofErr w:type="spellStart"/>
+      <w:r>
+        <w:rPr>
+          <w:rFonts w:ascii="Arial" w:hAnsi="Arial" w:cs="Arial"/>
+          <w:sz w:val="20"/>
+          <w:szCs w:val="20"/>
+        </w:rPr>
+        <w:t>commit</w:t>
+      </w:r>
+      <w:proofErr w:type="spellEnd"/>
+      <w:r>
+        <w:rPr>
+          <w:rFonts w:ascii="Arial" w:hAnsi="Arial" w:cs="Arial"/>
+          <w:sz w:val="20"/>
+          <w:szCs w:val="20"/>
+        </w:rPr>
+        <w:t xml:space="preserve"> en </w:t>
+      </w:r>
+      <w:proofErr w:type="spellStart"/>
+      <w:r>
+        <w:rPr>
+          <w:rFonts w:ascii="Arial" w:hAnsi="Arial" w:cs="Arial"/>
+          <w:sz w:val="20"/>
+          <w:szCs w:val="20"/>
+        </w:rPr>
+        <w:t>Git</w:t>
+      </w:r>
+      <w:proofErr w:type="spellEnd"/>
+      <w:r>
+        <w:rPr>
+          <w:rFonts w:ascii="Arial" w:hAnsi="Arial" w:cs="Arial"/>
+          <w:sz w:val="20"/>
+          <w:szCs w:val="20"/>
+        </w:rPr>
+        <w:t xml:space="preserve"> </w:t>
+      </w:r>
+      <w:proofErr w:type="spellStart"/>
+      <w:r>
+        <w:rPr>
+          <w:rFonts w:ascii="Arial" w:hAnsi="Arial" w:cs="Arial"/>
+          <w:sz w:val="20"/>
+          <w:szCs w:val="20"/>
+        </w:rPr>
+        <w:t>Hub</w:t>
+      </w:r>
+      <w:proofErr w:type="spellEnd"/>
+    </w:p>
+    <w:p>
+      <w:pPr>
+        <w:pStyle w:val="Sinespaciado"/>
+        <w:rPr>
+          <w:rFonts w:ascii="Arial" w:hAnsi="Arial" w:cs="Arial"/>
+          <w:sz w:val="20"/>
+          <w:szCs w:val="20"/>
+        </w:rPr>
+      </w:pPr>
+      <w:proofErr w:type="spellStart"/>
+      <w:r>
+        <w:rPr>
+          <w:rFonts w:ascii="Arial" w:hAnsi="Arial" w:cs="Arial"/>
+          <w:sz w:val="20"/>
+          <w:szCs w:val="20"/>
+        </w:rPr>
+        <w:t>Path</w:t>
+      </w:r>
+      <w:proofErr w:type="spellEnd"/>
+      <w:r>
+        <w:rPr>
+          <w:rFonts w:ascii="Arial" w:hAnsi="Arial" w:cs="Arial"/>
+          <w:sz w:val="20"/>
+          <w:szCs w:val="20"/>
+        </w:rPr>
+        <w:t xml:space="preserve"> de </w:t>
+      </w:r>
+      <w:proofErr w:type="spellStart"/>
+      <w:r>
+        <w:rPr>
+          <w:rFonts w:ascii="Arial" w:hAnsi="Arial" w:cs="Arial"/>
+          <w:sz w:val="20"/>
+          <w:szCs w:val="20"/>
+        </w:rPr>
+        <w:t>urls</w:t>
+      </w:r>
+      <w:proofErr w:type="spellEnd"/>
+      <w:r>
+        <w:rPr>
+          <w:rFonts w:ascii="Arial" w:hAnsi="Arial" w:cs="Arial"/>
+          <w:sz w:val="20"/>
+          <w:szCs w:val="20"/>
+        </w:rPr>
+        <w:t xml:space="preserve"> para que lea los </w:t>
+      </w:r>
+      <w:proofErr w:type="spellStart"/>
+      <w:r>
+        <w:rPr>
+          <w:rFonts w:ascii="Arial" w:hAnsi="Arial" w:cs="Arial"/>
+          <w:sz w:val="20"/>
+          <w:szCs w:val="20"/>
+        </w:rPr>
+        <w:t>urls</w:t>
+      </w:r>
+      <w:proofErr w:type="spellEnd"/>
+      <w:r>
+        <w:rPr>
+          <w:rFonts w:ascii="Arial" w:hAnsi="Arial" w:cs="Arial"/>
+          <w:sz w:val="20"/>
+          <w:szCs w:val="20"/>
+        </w:rPr>
+        <w:t xml:space="preserve"> de la </w:t>
+      </w:r>
+      <w:proofErr w:type="spellStart"/>
+      <w:r>
+        <w:rPr>
+          <w:rFonts w:ascii="Arial" w:hAnsi="Arial" w:cs="Arial"/>
+          <w:sz w:val="20"/>
+          <w:szCs w:val="20"/>
+        </w:rPr>
+        <w:t>appclación</w:t>
+      </w:r>
+      <w:proofErr w:type="spellEnd"/>
+      <w:r>
+        <w:rPr>
+          <w:rFonts w:ascii="Arial" w:hAnsi="Arial" w:cs="Arial"/>
+          <w:sz w:val="20"/>
+          <w:szCs w:val="20"/>
+        </w:rPr>
+        <w:t xml:space="preserve">. </w:t>
+      </w:r>
+    </w:p>
+    <w:p>
+      <w:pPr>
+        <w:pStyle w:val="Sinespaciado"/>
+        <w:rPr>
+          <w:rFonts w:ascii="Arial" w:hAnsi="Arial" w:cs="Arial"/>
+          <w:sz w:val="20"/>
+          <w:szCs w:val="20"/>
+        </w:rPr>
+      </w:pPr>
+    </w:p>
+    <w:p>
+      <w:pPr>
+        <w:pStyle w:val="Sinespaciado"/>
+        <w:rPr>
+          <w:rFonts w:ascii="Arial" w:hAnsi="Arial" w:cs="Arial"/>
+          <w:sz w:val="20"/>
+          <w:szCs w:val="20"/>
+        </w:rPr>
+      </w:pPr>
+      <w:r>
+        <w:rPr>
+          <w:rFonts w:ascii="Arial" w:hAnsi="Arial" w:cs="Arial"/>
+          <w:sz w:val="20"/>
+          <w:szCs w:val="20"/>
+        </w:rPr>
+        <w:t xml:space="preserve">Bajé el </w:t>
+      </w:r>
+      <w:proofErr w:type="spellStart"/>
+      <w:r>
+        <w:rPr>
+          <w:rFonts w:ascii="Arial" w:hAnsi="Arial" w:cs="Arial"/>
+          <w:sz w:val="20"/>
+          <w:szCs w:val="20"/>
+        </w:rPr>
+        <w:t>landing</w:t>
+      </w:r>
+      <w:proofErr w:type="spellEnd"/>
+      <w:r>
+        <w:rPr>
+          <w:rFonts w:ascii="Arial" w:hAnsi="Arial" w:cs="Arial"/>
+          <w:sz w:val="20"/>
+          <w:szCs w:val="20"/>
+        </w:rPr>
+        <w:t xml:space="preserve"> page de </w:t>
+      </w:r>
+      <w:proofErr w:type="spellStart"/>
+      <w:r>
+        <w:rPr>
+          <w:rFonts w:ascii="Arial" w:hAnsi="Arial" w:cs="Arial"/>
+          <w:sz w:val="20"/>
+          <w:szCs w:val="20"/>
+        </w:rPr>
+        <w:t>Bootstrap</w:t>
+      </w:r>
+      <w:proofErr w:type="spellEnd"/>
+      <w:r>
+        <w:rPr>
+          <w:rFonts w:ascii="Arial" w:hAnsi="Arial" w:cs="Arial"/>
+          <w:sz w:val="20"/>
+          <w:szCs w:val="20"/>
+        </w:rPr>
+        <w:t xml:space="preserve"> </w:t>
+      </w:r>
+      <w:hyperlink r:id="rId5" w:history="1">
+        <w:r>
+          <w:rPr>
+            <w:rStyle w:val="Hipervnculo"/>
+            <w:rFonts w:ascii="Arial" w:hAnsi="Arial" w:cs="Arial"/>
+            <w:sz w:val="20"/>
+            <w:szCs w:val="20"/>
+          </w:rPr>
+          <w:t>https://startbootstrap.com/previews/landing-page</w:t>
+        </w:r>
+      </w:hyperlink>
+    </w:p>
+    <w:p>
+      <w:pPr>
+        <w:pStyle w:val="Sinespaciado"/>
+        <w:rPr>
+          <w:rFonts w:ascii="Arial" w:hAnsi="Arial" w:cs="Arial"/>
+          <w:sz w:val="20"/>
+          <w:szCs w:val="20"/>
+        </w:rPr>
+      </w:pPr>
+      <w:r>
+        <w:rPr>
+          <w:rFonts w:ascii="Arial" w:hAnsi="Arial" w:cs="Arial"/>
+          <w:sz w:val="20"/>
+          <w:szCs w:val="20"/>
+        </w:rPr>
+        <w:t xml:space="preserve">Página Inicio que carga el </w:t>
+      </w:r>
+      <w:proofErr w:type="spellStart"/>
+      <w:r>
+        <w:rPr>
+          <w:rFonts w:ascii="Arial" w:hAnsi="Arial" w:cs="Arial"/>
+          <w:sz w:val="20"/>
+          <w:szCs w:val="20"/>
+        </w:rPr>
+        <w:t>landing</w:t>
+      </w:r>
+      <w:proofErr w:type="spellEnd"/>
+      <w:r>
+        <w:rPr>
+          <w:rFonts w:ascii="Arial" w:hAnsi="Arial" w:cs="Arial"/>
+          <w:sz w:val="20"/>
+          <w:szCs w:val="20"/>
+        </w:rPr>
+        <w:t xml:space="preserve"> page de </w:t>
+      </w:r>
+      <w:proofErr w:type="spellStart"/>
+      <w:r>
+        <w:rPr>
+          <w:rFonts w:ascii="Arial" w:hAnsi="Arial" w:cs="Arial"/>
+          <w:sz w:val="20"/>
+          <w:szCs w:val="20"/>
+        </w:rPr>
+        <w:t>bootstrap</w:t>
+      </w:r>
+      <w:proofErr w:type="spellEnd"/>
+      <w:r>
+        <w:rPr>
+          <w:rFonts w:ascii="Arial" w:hAnsi="Arial" w:cs="Arial"/>
+          <w:sz w:val="20"/>
+          <w:szCs w:val="20"/>
+        </w:rPr>
+        <w:t>.</w:t>
+      </w:r>
+    </w:p>
+    <w:p>
+      <w:pPr>
+        <w:pStyle w:val="Sinespaciado"/>
+        <w:rPr>
+          <w:rFonts w:ascii="Arial" w:hAnsi="Arial" w:cs="Arial"/>
+          <w:sz w:val="20"/>
+          <w:szCs w:val="20"/>
+        </w:rPr>
+      </w:pPr>
+    </w:p>
+    <w:p>
+      <w:pPr>
+        <w:pStyle w:val="Sinespaciado"/>
+        <w:rPr>
+          <w:rFonts w:ascii="Arial" w:hAnsi="Arial" w:cs="Arial"/>
+          <w:sz w:val="20"/>
+          <w:szCs w:val="20"/>
+        </w:rPr>
+      </w:pPr>
+      <w:r>
+        <w:rPr>
+          <w:rFonts w:ascii="Arial" w:hAnsi="Arial" w:cs="Arial"/>
+          <w:sz w:val="20"/>
+          <w:szCs w:val="20"/>
+        </w:rPr>
+        <w:t xml:space="preserve">Cambié título h1 y el </w:t>
+      </w:r>
+      <w:proofErr w:type="spellStart"/>
+      <w:r>
+        <w:rPr>
+          <w:rFonts w:ascii="Arial" w:hAnsi="Arial" w:cs="Arial"/>
+          <w:sz w:val="20"/>
+          <w:szCs w:val="20"/>
+        </w:rPr>
+        <w:t>nav</w:t>
+      </w:r>
+      <w:proofErr w:type="spellEnd"/>
+      <w:r>
+        <w:rPr>
+          <w:rFonts w:ascii="Arial" w:hAnsi="Arial" w:cs="Arial"/>
+          <w:sz w:val="20"/>
+          <w:szCs w:val="20"/>
+        </w:rPr>
+        <w:t xml:space="preserve"> bar. Le saqué el formulario y todo lo que había debajo.</w:t>
+      </w:r>
+    </w:p>
+    <w:p>
+      <w:pPr>
+        <w:pStyle w:val="Sinespaciado"/>
+        <w:rPr>
+          <w:rFonts w:ascii="Arial" w:hAnsi="Arial" w:cs="Arial"/>
+          <w:sz w:val="20"/>
+          <w:szCs w:val="20"/>
+        </w:rPr>
+      </w:pPr>
+    </w:p>
+    <w:p>
+      <w:pPr>
+        <w:pStyle w:val="Sinespaciado"/>
+        <w:rPr>
+          <w:rFonts w:ascii="Arial" w:hAnsi="Arial" w:cs="Arial"/>
+          <w:sz w:val="20"/>
+          <w:szCs w:val="20"/>
+        </w:rPr>
+      </w:pPr>
+      <w:r>
+        <w:rPr>
+          <w:rFonts w:ascii="Arial" w:hAnsi="Arial" w:cs="Arial"/>
+          <w:sz w:val="20"/>
+          <w:szCs w:val="20"/>
+        </w:rPr>
         <w:t>ULTIMO HECHO</w:t>
       </w:r>
     </w:p>
@@ -35,102 +432,64 @@
           <w:sz w:val="20"/>
           <w:szCs w:val="20"/>
         </w:rPr>
-        <w:t xml:space="preserve">Creación modelo </w:t>
-      </w:r>
-      <w:proofErr w:type="spellStart"/>
-      <w:r>
-        <w:rPr>
-          <w:rFonts w:ascii="Arial" w:hAnsi="Arial" w:cs="Arial"/>
-          <w:sz w:val="20"/>
-          <w:szCs w:val="20"/>
-        </w:rPr>
-        <w:t>Vessel</w:t>
-      </w:r>
-      <w:proofErr w:type="spellEnd"/>
-    </w:p>
-    <w:p>
-      <w:pPr>
-        <w:pStyle w:val="Sinespaciado"/>
-        <w:rPr>
-          <w:rFonts w:ascii="Arial" w:hAnsi="Arial" w:cs="Arial"/>
-          <w:sz w:val="20"/>
-          <w:szCs w:val="20"/>
-        </w:rPr>
-      </w:pPr>
-      <w:r>
-        <w:rPr>
-          <w:rFonts w:ascii="Arial" w:hAnsi="Arial" w:cs="Arial"/>
-          <w:sz w:val="20"/>
-          <w:szCs w:val="20"/>
-        </w:rPr>
-        <w:t xml:space="preserve">Migraciones de modelo </w:t>
-      </w:r>
-      <w:proofErr w:type="spellStart"/>
-      <w:r>
-        <w:rPr>
-          <w:rFonts w:ascii="Arial" w:hAnsi="Arial" w:cs="Arial"/>
-          <w:sz w:val="20"/>
-          <w:szCs w:val="20"/>
-        </w:rPr>
-        <w:t>Vessel</w:t>
-      </w:r>
-      <w:proofErr w:type="spellEnd"/>
-    </w:p>
-    <w:p>
-      <w:pPr>
-        <w:pStyle w:val="Sinespaciado"/>
-        <w:rPr>
-          <w:rFonts w:ascii="Arial" w:hAnsi="Arial" w:cs="Arial"/>
-          <w:sz w:val="20"/>
-          <w:szCs w:val="20"/>
-        </w:rPr>
-      </w:pPr>
-    </w:p>
-    <w:p>
-      <w:pPr>
-        <w:pStyle w:val="Sinespaciado"/>
-        <w:rPr>
-          <w:rFonts w:ascii="Arial" w:hAnsi="Arial" w:cs="Arial"/>
-          <w:sz w:val="20"/>
-          <w:szCs w:val="20"/>
-        </w:rPr>
-      </w:pPr>
-      <w:r>
-        <w:rPr>
-          <w:rFonts w:ascii="Arial" w:hAnsi="Arial" w:cs="Arial"/>
-          <w:sz w:val="20"/>
-          <w:szCs w:val="20"/>
-        </w:rPr>
-        <w:t>A CONTINUACIÓN</w:t>
-      </w:r>
-    </w:p>
-    <w:p>
-      <w:pPr>
-        <w:pStyle w:val="Sinespaciado"/>
-        <w:rPr>
-          <w:rFonts w:ascii="Arial" w:hAnsi="Arial" w:cs="Arial"/>
-          <w:sz w:val="20"/>
-          <w:szCs w:val="20"/>
-        </w:rPr>
-      </w:pPr>
-    </w:p>
-    <w:p>
-      <w:pPr>
-        <w:pStyle w:val="Sinespaciado"/>
-        <w:rPr>
-          <w:rFonts w:ascii="Arial" w:hAnsi="Arial" w:cs="Arial"/>
-          <w:sz w:val="20"/>
-          <w:szCs w:val="20"/>
-        </w:rPr>
-      </w:pPr>
-      <w:r>
-        <w:rPr>
-          <w:rFonts w:ascii="Arial" w:hAnsi="Arial" w:cs="Arial"/>
-          <w:sz w:val="20"/>
-          <w:szCs w:val="20"/>
-        </w:rPr>
-        <w:t>Clase 19</w:t>
-      </w:r>
+        <w:t xml:space="preserve">Clase 20 </w:t>
+      </w:r>
+      <w:r>
+        <w:rPr>
+          <w:rFonts w:ascii="Arial" w:hAnsi="Arial" w:cs="Arial"/>
+          <w:sz w:val="20"/>
+          <w:szCs w:val="20"/>
+        </w:rPr>
+        <w:t xml:space="preserve">– Herencia de </w:t>
+      </w:r>
+      <w:proofErr w:type="spellStart"/>
+      <w:r>
+        <w:rPr>
+          <w:rFonts w:ascii="Arial" w:hAnsi="Arial" w:cs="Arial"/>
+          <w:sz w:val="20"/>
+          <w:szCs w:val="20"/>
+        </w:rPr>
+        <w:t>templates</w:t>
+      </w:r>
+      <w:proofErr w:type="spellEnd"/>
+    </w:p>
+    <w:p>
+      <w:pPr>
+        <w:pStyle w:val="Sinespaciado"/>
+        <w:rPr>
+          <w:rFonts w:ascii="Arial" w:hAnsi="Arial" w:cs="Arial"/>
+          <w:sz w:val="20"/>
+          <w:szCs w:val="20"/>
+        </w:rPr>
+      </w:pPr>
+    </w:p>
+    <w:p>
+      <w:pPr>
+        <w:pStyle w:val="Sinespaciado"/>
+        <w:rPr>
+          <w:rFonts w:ascii="Arial" w:hAnsi="Arial" w:cs="Arial"/>
+          <w:sz w:val="20"/>
+          <w:szCs w:val="20"/>
+        </w:rPr>
+      </w:pPr>
+      <w:r>
+        <w:rPr>
+          <w:rFonts w:ascii="Arial" w:hAnsi="Arial" w:cs="Arial"/>
+          <w:sz w:val="20"/>
+          <w:szCs w:val="20"/>
+        </w:rPr>
+        <w:t xml:space="preserve">Creación de </w:t>
+      </w:r>
+      <w:proofErr w:type="spellStart"/>
+      <w:r>
+        <w:rPr>
+          <w:rFonts w:ascii="Arial" w:hAnsi="Arial" w:cs="Arial"/>
+          <w:sz w:val="20"/>
+          <w:szCs w:val="20"/>
+        </w:rPr>
+        <w:t>Expected</w:t>
+      </w:r>
+      <w:proofErr w:type="spellEnd"/>
       <w:r>
         <w:rPr>
           <w:rFonts w:ascii="Arial" w:hAnsi="Arial" w:cs="Arial"/>
@@ -138,6 +497,78 @@
           <w:szCs w:val="20"/>
         </w:rPr>
         <w:t xml:space="preserve"> </w:t>
+      </w:r>
+      <w:proofErr w:type="spellStart"/>
+      <w:r>
+        <w:rPr>
+          <w:rFonts w:ascii="Arial" w:hAnsi="Arial" w:cs="Arial"/>
+          <w:sz w:val="20"/>
+          <w:szCs w:val="20"/>
+        </w:rPr>
+        <w:t>Arrivals</w:t>
+      </w:r>
+      <w:proofErr w:type="spellEnd"/>
+      <w:r>
+        <w:rPr>
+          <w:rFonts w:ascii="Arial" w:hAnsi="Arial" w:cs="Arial"/>
+          <w:sz w:val="20"/>
+          <w:szCs w:val="20"/>
+        </w:rPr>
+        <w:t xml:space="preserve"> / </w:t>
+      </w:r>
+      <w:proofErr w:type="spellStart"/>
+      <w:r>
+        <w:rPr>
+          <w:rFonts w:ascii="Arial" w:hAnsi="Arial" w:cs="Arial"/>
+          <w:sz w:val="20"/>
+          <w:szCs w:val="20"/>
+        </w:rPr>
+        <w:t>Vessels</w:t>
+      </w:r>
+      <w:proofErr w:type="spellEnd"/>
+      <w:r>
+        <w:rPr>
+          <w:rFonts w:ascii="Arial" w:hAnsi="Arial" w:cs="Arial"/>
+          <w:sz w:val="20"/>
+          <w:szCs w:val="20"/>
+        </w:rPr>
+        <w:t xml:space="preserve"> </w:t>
+      </w:r>
+      <w:proofErr w:type="spellStart"/>
+      <w:r>
+        <w:rPr>
+          <w:rFonts w:ascii="Arial" w:hAnsi="Arial" w:cs="Arial"/>
+          <w:sz w:val="20"/>
+          <w:szCs w:val="20"/>
+        </w:rPr>
+        <w:t>to</w:t>
+      </w:r>
+      <w:proofErr w:type="spellEnd"/>
+      <w:r>
+        <w:rPr>
+          <w:rFonts w:ascii="Arial" w:hAnsi="Arial" w:cs="Arial"/>
+          <w:sz w:val="20"/>
+          <w:szCs w:val="20"/>
+        </w:rPr>
+        <w:t xml:space="preserve"> load = se puede acceder a ellas </w:t>
+      </w:r>
+      <w:proofErr w:type="spellStart"/>
+      <w:r>
+        <w:rPr>
+          <w:rFonts w:ascii="Arial" w:hAnsi="Arial" w:cs="Arial"/>
+          <w:sz w:val="20"/>
+          <w:szCs w:val="20"/>
+        </w:rPr>
+        <w:t>NavBar</w:t>
+      </w:r>
+      <w:proofErr w:type="spellEnd"/>
+      <w:r>
+        <w:rPr>
+          <w:rFonts w:ascii="Arial" w:hAnsi="Arial" w:cs="Arial"/>
+          <w:sz w:val="20"/>
+          <w:szCs w:val="20"/>
+        </w:rPr>
+        <w:t>.</w:t>
       </w:r>
       <w:bookmarkStart w:id="0" w:name="_GoBack"/>
       <w:bookmarkEnd w:id="0"/>
@@ -151,6 +582,154 @@
           <w:szCs w:val="20"/>
         </w:rPr>
       </w:pPr>
+    </w:p>
+    <w:p>
+      <w:pPr>
+        <w:pStyle w:val="Sinespaciado"/>
+        <w:rPr>
+          <w:rFonts w:ascii="Arial" w:hAnsi="Arial" w:cs="Arial"/>
+          <w:sz w:val="20"/>
+          <w:szCs w:val="20"/>
+        </w:rPr>
+      </w:pPr>
+      <w:r>
+        <w:rPr>
+          <w:rFonts w:ascii="Arial" w:hAnsi="Arial" w:cs="Arial"/>
+          <w:sz w:val="20"/>
+          <w:szCs w:val="20"/>
+        </w:rPr>
+        <w:t>A CONTINUACIÓN</w:t>
+      </w:r>
+    </w:p>
+    <w:p>
+      <w:pPr>
+        <w:pStyle w:val="Sinespaciado"/>
+        <w:rPr>
+          <w:rFonts w:ascii="Arial" w:hAnsi="Arial" w:cs="Arial"/>
+          <w:sz w:val="20"/>
+          <w:szCs w:val="20"/>
+        </w:rPr>
+      </w:pPr>
+    </w:p>
+    <w:p>
+      <w:pPr>
+        <w:pStyle w:val="Sinespaciado"/>
+        <w:rPr>
+          <w:rFonts w:ascii="Arial" w:hAnsi="Arial" w:cs="Arial"/>
+          <w:sz w:val="20"/>
+          <w:szCs w:val="20"/>
+        </w:rPr>
+      </w:pPr>
+      <w:r>
+        <w:rPr>
+          <w:rFonts w:ascii="Arial" w:hAnsi="Arial" w:cs="Arial"/>
+          <w:sz w:val="20"/>
+          <w:szCs w:val="20"/>
+        </w:rPr>
+        <w:t>Clase 20</w:t>
+      </w:r>
+      <w:r>
+        <w:rPr>
+          <w:rFonts w:ascii="Arial" w:hAnsi="Arial" w:cs="Arial"/>
+          <w:sz w:val="20"/>
+          <w:szCs w:val="20"/>
+        </w:rPr>
+        <w:t xml:space="preserve"> </w:t>
+      </w:r>
+    </w:p>
+    <w:p>
+      <w:pPr>
+        <w:pStyle w:val="Sinespaciado"/>
+        <w:rPr>
+          <w:rFonts w:ascii="Arial" w:hAnsi="Arial" w:cs="Arial"/>
+          <w:sz w:val="20"/>
+          <w:szCs w:val="20"/>
+        </w:rPr>
+      </w:pPr>
+    </w:p>
+    <w:p>
+      <w:pPr>
+        <w:pStyle w:val="Sinespaciado"/>
+        <w:rPr>
+          <w:rFonts w:ascii="Arial" w:hAnsi="Arial" w:cs="Arial"/>
+          <w:sz w:val="20"/>
+          <w:szCs w:val="20"/>
+        </w:rPr>
+      </w:pPr>
+      <w:proofErr w:type="spellStart"/>
+      <w:r>
+        <w:rPr>
+          <w:rFonts w:ascii="Arial" w:hAnsi="Arial" w:cs="Arial"/>
+          <w:sz w:val="20"/>
+          <w:szCs w:val="20"/>
+        </w:rPr>
+        <w:t>Ultima</w:t>
+      </w:r>
+      <w:proofErr w:type="spellEnd"/>
+      <w:r>
+        <w:rPr>
+          <w:rFonts w:ascii="Arial" w:hAnsi="Arial" w:cs="Arial"/>
+          <w:sz w:val="20"/>
+          <w:szCs w:val="20"/>
+        </w:rPr>
+        <w:t xml:space="preserve"> media hora de la clase 20.</w:t>
+      </w:r>
+    </w:p>
+    <w:p>
+      <w:pPr>
+        <w:pStyle w:val="Sinespaciado"/>
+        <w:rPr>
+          <w:rFonts w:ascii="Arial" w:hAnsi="Arial" w:cs="Arial"/>
+          <w:sz w:val="20"/>
+          <w:szCs w:val="20"/>
+        </w:rPr>
+      </w:pPr>
+      <w:r>
+        <w:rPr>
+          <w:rFonts w:ascii="Arial" w:hAnsi="Arial" w:cs="Arial"/>
+          <w:sz w:val="20"/>
+          <w:szCs w:val="20"/>
+        </w:rPr>
+        <w:t xml:space="preserve">Muestra el </w:t>
+      </w:r>
+      <w:proofErr w:type="spellStart"/>
+      <w:r>
+        <w:rPr>
+          <w:rFonts w:ascii="Arial" w:hAnsi="Arial" w:cs="Arial"/>
+          <w:sz w:val="20"/>
+          <w:szCs w:val="20"/>
+        </w:rPr>
+        <w:t>foreing.key</w:t>
+      </w:r>
+      <w:proofErr w:type="spellEnd"/>
+      <w:r>
+        <w:rPr>
+          <w:rFonts w:ascii="Arial" w:hAnsi="Arial" w:cs="Arial"/>
+          <w:sz w:val="20"/>
+          <w:szCs w:val="20"/>
+        </w:rPr>
+        <w:t xml:space="preserve"> </w:t>
+      </w:r>
+    </w:p>
+    <w:p>
+      <w:pPr>
+        <w:pStyle w:val="Sinespaciado"/>
+        <w:rPr>
+          <w:rFonts w:ascii="Arial" w:hAnsi="Arial" w:cs="Arial"/>
+          <w:sz w:val="20"/>
+          <w:szCs w:val="20"/>
+        </w:rPr>
+      </w:pPr>
+    </w:p>
+    <w:p>
+      <w:pPr>
+        <w:pStyle w:val="Sinespaciado"/>
+        <w:rPr>
+          <w:rFonts w:ascii="Arial" w:hAnsi="Arial" w:cs="Arial"/>
+          <w:sz w:val="20"/>
+          <w:szCs w:val="20"/>
+        </w:rPr>
+      </w:pPr>
       <w:r>
         <w:rPr>
           <w:rFonts w:ascii="Arial" w:hAnsi="Arial" w:cs="Arial"/>
@@ -211,6 +790,16 @@
         </w:rPr>
         <w:t xml:space="preserve"> </w:t>
       </w:r>
+    </w:p>
+    <w:p>
+      <w:pPr>
+        <w:pStyle w:val="Sinespaciado"/>
+        <w:rPr>
+          <w:rFonts w:ascii="Arial" w:hAnsi="Arial" w:cs="Arial"/>
+          <w:sz w:val="20"/>
+          <w:szCs w:val="20"/>
+        </w:rPr>
+      </w:pPr>
     </w:p>
     <w:p>
       <w:pPr>
@@ -439,6 +1028,17 @@
       <w:spacing w:after="0" w:line="240" w:lineRule="auto"/>
     </w:pPr>
   </w:style>
+  <w:style w:type="character" w:styleId="Hipervnculo">
+    <w:name w:val="Hyperlink"/>
+    <w:basedOn w:val="Fuentedeprrafopredeter"/>
+    <w:uiPriority w:val="99"/>
+    <w:unhideWhenUsed/>
+    <w:rsid w:val="00543759"/>
+    <w:rPr>
+      <w:color w:val="0000FF" w:themeColor="hyperlink"/>
+      <w:u w:val="single"/>
+    </w:rPr>
+  </w:style>
 </w:styles>
 </file>
 
@@ -637,6 +1237,17 @@
     <w:pPr>
       <w:spacing w:after="0" w:line="240" w:lineRule="auto"/>
     </w:pPr>
+  </w:style>
+  <w:style w:type="character" w:styleId="Hipervnculo">
+    <w:name w:val="Hyperlink"/>
+    <w:basedOn w:val="Fuentedeprrafopredeter"/>
+    <w:uiPriority w:val="99"/>
+    <w:unhideWhenUsed/>
+    <w:rsid w:val="00543759"/>
+    <w:rPr>
+      <w:color w:val="0000FF" w:themeColor="hyperlink"/>
+      <w:u w:val="single"/>
+    </w:rPr>
   </w:style>
 </w:styles>
 </file>

</xml_diff>